<commit_message>
Unit Testing - 3 lecture - upload
</commit_message>
<xml_diff>
--- a/13.unit-testing/2.jasmine-and-karma/Unit Testing - 2 - Jasmine & Karma.docx
+++ b/13.unit-testing/2.jasmine-and-karma/Unit Testing - 2 - Jasmine & Karma.docx
@@ -7,8 +7,6 @@
         <w:pStyle w:val="Heading2"/>
         <w:ind w:left="-5"/>
       </w:pPr>
-      <w:bookmarkStart w:id="0" w:name="_GoBack"/>
-      <w:bookmarkEnd w:id="0"/>
       <w:r>
         <w:t>Jasmine &amp; Karma</w:t>
       </w:r>
@@ -26,7 +24,16 @@
       </w:r>
       <w:proofErr w:type="spellEnd"/>
       <w:r>
-        <w:t xml:space="preserve"> functions. Creating instances of the relevant classes, calling functions and checking the actual versus expected result.</w:t>
+        <w:t xml:space="preserve"> functions. </w:t>
+      </w:r>
+      <w:r>
+        <w:rPr>
+          <w:highlight w:val="yellow"/>
+        </w:rPr>
+        <w:t>Creating instances of the relevant classes, calling functions and checking the actual versus expected result</w:t>
+      </w:r>
+      <w:r>
+        <w:t>.</w:t>
       </w:r>
     </w:p>
     <w:p>
@@ -2671,16 +2678,6 @@
         <w:ind w:left="-5"/>
       </w:pPr>
       <w:r>
-        <w:t>Jasmine comes with a few pre-built matchers like so:</w:t>
-      </w:r>
-    </w:p>
-    <w:p>
-      <w:pPr>
-        <w:spacing w:after="3" w:line="265" w:lineRule="auto"/>
-        <w:ind w:left="215" w:right="4146"/>
-        <w:jc w:val="left"/>
-      </w:pPr>
-      <w:r>
         <w:rPr>
           <w:noProof/>
           <w:color w:val="000000"/>
@@ -2689,16 +2686,16 @@
         <mc:AlternateContent>
           <mc:Choice Requires="wpg">
             <w:drawing>
-              <wp:anchor distT="0" distB="0" distL="114300" distR="114300" simplePos="0" relativeHeight="251660288" behindDoc="1" locked="0" layoutInCell="1" allowOverlap="1" wp14:anchorId="34B62263" wp14:editId="4A51F785">
+              <wp:anchor distT="0" distB="0" distL="114300" distR="114300" simplePos="0" relativeHeight="251660288" behindDoc="1" locked="0" layoutInCell="1" allowOverlap="1" wp14:anchorId="34B62263" wp14:editId="6BEABC26">
                 <wp:simplePos x="0" y="0"/>
                 <wp:positionH relativeFrom="column">
-                  <wp:posOffset>12</wp:posOffset>
+                  <wp:posOffset>0</wp:posOffset>
                 </wp:positionH>
                 <wp:positionV relativeFrom="paragraph">
-                  <wp:posOffset>-139699</wp:posOffset>
+                  <wp:posOffset>384695</wp:posOffset>
                 </wp:positionV>
-                <wp:extent cx="6334762" cy="3648964"/>
-                <wp:effectExtent l="0" t="0" r="0" b="0"/>
+                <wp:extent cx="6334760" cy="3652174"/>
+                <wp:effectExtent l="0" t="0" r="27940" b="24765"/>
                 <wp:wrapNone/>
                 <wp:docPr id="387189" name="Group 387189"/>
                 <wp:cNvGraphicFramePr/>
@@ -2709,9 +2706,9 @@
                       <wpg:grpSpPr>
                         <a:xfrm>
                           <a:off x="0" y="0"/>
-                          <a:ext cx="6334762" cy="3648964"/>
+                          <a:ext cx="6334760" cy="3652174"/>
                           <a:chOff x="0" y="0"/>
-                          <a:chExt cx="6334762" cy="3648964"/>
+                          <a:chExt cx="6334762" cy="3652428"/>
                         </a:xfrm>
                       </wpg:grpSpPr>
                       <wps:wsp>
@@ -2719,7 +2716,7 @@
                         <wps:cNvSpPr/>
                         <wps:spPr>
                           <a:xfrm>
-                            <a:off x="0" y="0"/>
+                            <a:off x="0" y="3464"/>
                             <a:ext cx="6334762" cy="3648964"/>
                           </a:xfrm>
                           <a:custGeom>
@@ -2872,8 +2869,8 @@
           </mc:Choice>
           <mc:Fallback>
             <w:pict>
-              <v:group w14:anchorId="6961EC56" id="Group 387189" o:spid="_x0000_s1026" style="position:absolute;margin-left:0;margin-top:-11pt;width:498.8pt;height:287.3pt;z-index:-251656192" coordsize="63347,36489" o:gfxdata="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">
-                <v:shape id="Shape 33840" o:spid="_x0000_s1027" style="position:absolute;width:63347;height:36489;visibility:visible;mso-wrap-style:square;v-text-anchor:top" coordsize="6334762,3648964" o:gfxdata="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" path="m50800,l6283962,v28055,,50800,22746,50800,50800l6334762,3598164v,28054,-22745,50800,-50800,50800l50800,3648964c22747,3648964,,3626218,,3598164l,50800c,22746,22747,,50800,xe" fillcolor="#f5f5f5" stroked="f" strokeweight="0">
+              <v:group w14:anchorId="1B2CEE2B" id="Group 387189" o:spid="_x0000_s1026" style="position:absolute;margin-left:0;margin-top:30.3pt;width:498.8pt;height:287.55pt;z-index:-251656192" coordsize="63347,36524" o:gfxdata="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">
+                <v:shape id="Shape 33840" o:spid="_x0000_s1027" style="position:absolute;top:34;width:63347;height:36490;visibility:visible;mso-wrap-style:square;v-text-anchor:top" coordsize="6334762,3648964" o:gfxdata="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" path="m50800,l6283962,v28055,,50800,22746,50800,50800l6334762,3598164v,28054,-22745,50800,-50800,50800l50800,3648964c22747,3648964,,3626218,,3598164l,50800c,22746,22747,,50800,xe" fillcolor="#f5f5f5" stroked="f" strokeweight="0">
                   <v:stroke miterlimit="83231f" joinstyle="miter"/>
                   <v:path arrowok="t" textboxrect="0,0,6334762,3648964"/>
                 </v:shape>
@@ -2887,6 +2884,16 @@
         </mc:AlternateContent>
       </w:r>
       <w:r>
+        <w:t>Jasmine comes with a few pre-built matchers like so:</w:t>
+      </w:r>
+    </w:p>
+    <w:p>
+      <w:pPr>
+        <w:spacing w:after="3" w:line="265" w:lineRule="auto"/>
+        <w:ind w:left="215" w:right="4146"/>
+        <w:jc w:val="left"/>
+      </w:pPr>
+      <w:r>
         <w:rPr>
           <w:sz w:val="22"/>
         </w:rPr>
@@ -3281,7 +3288,12 @@
         <w:ind w:left="-5"/>
       </w:pPr>
       <w:r>
-        <w:t xml:space="preserve">Sometimes in order to test a feature we need to perform some setup, perhaps it’s creating some test objects. </w:t>
+        <w:t>Sometimes in order to test a feature we need to perform</w:t>
+      </w:r>
+      <w:bookmarkStart w:id="0" w:name="_GoBack"/>
+      <w:bookmarkEnd w:id="0"/>
+      <w:r>
+        <w:t xml:space="preserve"> some setup, perhaps it’s creating some test objects. </w:t>
       </w:r>
       <w:proofErr w:type="gramStart"/>
       <w:r>

</xml_diff>